<commit_message>
Adicionado caso de uso de sucesso
</commit_message>
<xml_diff>
--- a/docs/SEIOS_Relatorio.docx
+++ b/docs/SEIOS_Relatorio.docx
@@ -221,23 +221,7 @@
           <w:sz w:val="22"/>
           <w:szCs w:val="22"/>
         </w:rPr>
-        <w:t xml:space="preserve">Professor </w:t>
-      </w:r>
-      <w:proofErr w:type="spellStart"/>
-      <w:r>
-        <w:rPr>
-          <w:sz w:val="22"/>
-          <w:szCs w:val="22"/>
-        </w:rPr>
-        <w:t>Helder</w:t>
-      </w:r>
-      <w:proofErr w:type="spellEnd"/>
-      <w:r>
-        <w:rPr>
-          <w:sz w:val="22"/>
-          <w:szCs w:val="22"/>
-        </w:rPr>
-        <w:t xml:space="preserve"> Pinto</w:t>
+        <w:t>Professor Helder Pinto</w:t>
       </w:r>
     </w:p>
     <w:p>
@@ -3076,21 +3060,15 @@
     </w:p>
     <w:p>
       <w:r>
-        <w:t xml:space="preserve">O Simulador Epidémico Interativo surge como resposta à necessidade de compreender e visualizar a dinâmica de propagação de doenças </w:t>
-      </w:r>
-      <w:proofErr w:type="spellStart"/>
-      <w:r>
-        <w:t>infe</w:t>
-      </w:r>
-      <w:r>
-        <w:t>c</w:t>
-      </w:r>
-      <w:r>
-        <w:t>ciosas</w:t>
-      </w:r>
-      <w:proofErr w:type="spellEnd"/>
-      <w:r>
-        <w:t xml:space="preserve">, numa época em que fenómenos </w:t>
+        <w:t>O Simulador Epidémico Interativo surge como resposta à necessidade de compreender e visualizar a dinâmica de propagação de doenças infe</w:t>
+      </w:r>
+      <w:del w:id="9" w:author="João Francisco Ventura" w:date="2025-11-28T21:37:00Z" w16du:dateUtc="2025-11-28T21:37:00Z">
+        <w:r>
+          <w:delText>c</w:delText>
+        </w:r>
+      </w:del>
+      <w:r>
+        <w:t xml:space="preserve">ciosas, numa época em que fenómenos </w:t>
       </w:r>
       <w:r>
         <w:lastRenderedPageBreak/>
@@ -3099,7 +3077,15 @@
     </w:p>
     <w:p>
       <w:r>
-        <w:t>Enquanto estudante da Licenciatura em Engenharia Informática, este projeto permite aplicar conhecimentos transversais adquiridos ao longo do curso, integrando conceitos de modelação, desenvolvimento web, programação orientada a objetos, gestão de dados e visualização de informação.</w:t>
+        <w:t>Enquanto estudante</w:t>
+      </w:r>
+      <w:ins w:id="10" w:author="João Francisco Ventura" w:date="2025-11-28T21:38:00Z" w16du:dateUtc="2025-11-28T21:38:00Z">
+        <w:r>
+          <w:t>s</w:t>
+        </w:r>
+      </w:ins>
+      <w:r>
+        <w:t xml:space="preserve"> da Licenciatura em Engenharia Informática, este projeto permite aplicar conhecimentos transversais adquiridos ao longo do curso, integrando conceitos de modelação, desenvolvimento web, programação orientada a objetos, gestão de dados e visualização de informação.</w:t>
       </w:r>
     </w:p>
     <w:p>
@@ -3117,18 +3103,18 @@
       <w:pPr>
         <w:pStyle w:val="Heading2"/>
       </w:pPr>
-      <w:bookmarkStart w:id="9" w:name="_Toc188623317"/>
-      <w:bookmarkStart w:id="10" w:name="_Toc191407267"/>
+      <w:bookmarkStart w:id="11" w:name="_Toc188623317"/>
+      <w:bookmarkStart w:id="12" w:name="_Toc191407267"/>
       <w:bookmarkEnd w:id="7"/>
       <w:bookmarkEnd w:id="8"/>
       <w:r>
         <w:t>Objetivo</w:t>
       </w:r>
-      <w:bookmarkEnd w:id="9"/>
+      <w:bookmarkEnd w:id="11"/>
       <w:r>
         <w:t>s</w:t>
       </w:r>
-      <w:bookmarkEnd w:id="10"/>
+      <w:bookmarkEnd w:id="12"/>
     </w:p>
     <w:p>
       <w:pPr>
@@ -3291,24 +3277,43 @@
         </w:rPr>
         <w:t xml:space="preserve">Construir </w:t>
       </w:r>
-      <w:proofErr w:type="spellStart"/>
-      <w:r>
-        <w:rPr>
-          <w:b/>
-          <w:bCs/>
-        </w:rPr>
-        <w:t>dashboards</w:t>
-      </w:r>
+      <w:del w:id="13" w:author="João Francisco Ventura" w:date="2025-11-28T21:40:00Z" w16du:dateUtc="2025-11-28T21:40:00Z">
+        <w:r>
+          <w:rPr>
+            <w:b/>
+            <w:bCs/>
+          </w:rPr>
+          <w:delText>dashboards e visualizações</w:delText>
+        </w:r>
+      </w:del>
+      <w:ins w:id="14" w:author="João Francisco Ventura" w:date="2025-11-28T21:40:00Z" w16du:dateUtc="2025-11-28T21:40:00Z">
+        <w:r>
+          <w:rPr>
+            <w:b/>
+            <w:bCs/>
+          </w:rPr>
+          <w:t xml:space="preserve">um </w:t>
+        </w:r>
+        <w:proofErr w:type="spellStart"/>
+        <w:r>
+          <w:rPr>
+            <w:b/>
+            <w:bCs/>
+          </w:rPr>
+          <w:t>dashboard</w:t>
+        </w:r>
+      </w:ins>
       <w:proofErr w:type="spellEnd"/>
       <w:r>
-        <w:rPr>
-          <w:b/>
-          <w:bCs/>
-        </w:rPr>
-        <w:t xml:space="preserve"> e visualizações</w:t>
-      </w:r>
-      <w:r>
-        <w:t>, que apresentem a evolução temporal dos estados S, I e R através de gráficos interativos.</w:t>
+        <w:t>, que apresente</w:t>
+      </w:r>
+      <w:del w:id="15" w:author="João Francisco Ventura" w:date="2025-11-28T21:41:00Z" w16du:dateUtc="2025-11-28T21:41:00Z">
+        <w:r>
+          <w:delText>m</w:delText>
+        </w:r>
+      </w:del>
+      <w:r>
+        <w:t xml:space="preserve"> a evolução temporal dos estados S, I e R através de gráficos interativos.</w:t>
       </w:r>
     </w:p>
     <w:p>
@@ -3358,12 +3363,12 @@
       <w:pPr>
         <w:pStyle w:val="Heading1"/>
       </w:pPr>
-      <w:bookmarkStart w:id="11" w:name="_Toc191407271"/>
+      <w:bookmarkStart w:id="16" w:name="_Toc191407271"/>
       <w:r>
         <w:lastRenderedPageBreak/>
         <w:t>Desenvolvimento</w:t>
       </w:r>
-      <w:bookmarkEnd w:id="11"/>
+      <w:bookmarkEnd w:id="16"/>
     </w:p>
     <w:p>
       <w:pPr>
@@ -3395,13 +3400,13 @@
       <w:pPr>
         <w:pStyle w:val="Heading2"/>
       </w:pPr>
-      <w:bookmarkStart w:id="12" w:name="_Toc180777106"/>
-      <w:bookmarkStart w:id="13" w:name="_Toc191407272"/>
+      <w:bookmarkStart w:id="17" w:name="_Toc180777106"/>
+      <w:bookmarkStart w:id="18" w:name="_Toc191407272"/>
       <w:r>
         <w:t>Planeamento do Projeto</w:t>
       </w:r>
-      <w:bookmarkEnd w:id="12"/>
-      <w:bookmarkEnd w:id="13"/>
+      <w:bookmarkEnd w:id="17"/>
+      <w:bookmarkEnd w:id="18"/>
     </w:p>
     <w:p>
       <w:r>
@@ -3625,7 +3630,15 @@
         <w:t>Hardware:</w:t>
       </w:r>
       <w:r>
-        <w:t xml:space="preserve"> computador pessoal com capacidade para executar servidores locais e ferramentas de desenvolvimento web.</w:t>
+        <w:t xml:space="preserve"> computador pessoal com capacidade para executar servidores locais e ferramentas de desenvolvimento</w:t>
+      </w:r>
+      <w:del w:id="19" w:author="João Francisco Ventura" w:date="2025-11-28T21:42:00Z" w16du:dateUtc="2025-11-28T21:42:00Z">
+        <w:r>
+          <w:delText xml:space="preserve"> web</w:delText>
+        </w:r>
+      </w:del>
+      <w:r>
+        <w:t>.</w:t>
       </w:r>
     </w:p>
     <w:p>
@@ -3738,6 +3751,9 @@
           <w:ilvl w:val="1"/>
           <w:numId w:val="125"/>
         </w:numPr>
+        <w:rPr>
+          <w:ins w:id="20" w:author="João Francisco Ventura" w:date="2025-11-28T21:44:00Z" w16du:dateUtc="2025-11-28T21:44:00Z"/>
+        </w:rPr>
       </w:pPr>
       <w:r>
         <w:t xml:space="preserve">VS </w:t>
@@ -3755,6 +3771,48 @@
         <w:t>PyCharm</w:t>
       </w:r>
       <w:proofErr w:type="spellEnd"/>
+    </w:p>
+    <w:p>
+      <w:pPr>
+        <w:numPr>
+          <w:ilvl w:val="1"/>
+          <w:numId w:val="125"/>
+        </w:numPr>
+        <w:rPr>
+          <w:lang w:val="en-US"/>
+          <w:rPrChange w:id="21" w:author="João Francisco Ventura" w:date="2025-11-28T21:45:00Z" w16du:dateUtc="2025-11-28T21:45:00Z">
+            <w:rPr/>
+          </w:rPrChange>
+        </w:rPr>
+      </w:pPr>
+      <w:ins w:id="22" w:author="João Francisco Ventura" w:date="2025-11-28T21:44:00Z" w16du:dateUtc="2025-11-28T21:44:00Z">
+        <w:r>
+          <w:rPr>
+            <w:lang w:val="en-US"/>
+            <w:rPrChange w:id="23" w:author="João Francisco Ventura" w:date="2025-11-28T21:45:00Z" w16du:dateUtc="2025-11-28T21:45:00Z">
+              <w:rPr/>
+            </w:rPrChange>
+          </w:rPr>
+          <w:t>Micr</w:t>
+        </w:r>
+      </w:ins>
+      <w:ins w:id="24" w:author="João Francisco Ventura" w:date="2025-11-28T21:45:00Z" w16du:dateUtc="2025-11-28T21:45:00Z">
+        <w:r>
+          <w:rPr>
+            <w:lang w:val="en-US"/>
+            <w:rPrChange w:id="25" w:author="João Francisco Ventura" w:date="2025-11-28T21:45:00Z" w16du:dateUtc="2025-11-28T21:45:00Z">
+              <w:rPr/>
+            </w:rPrChange>
+          </w:rPr>
+          <w:t xml:space="preserve">osoft </w:t>
+        </w:r>
+        <w:r>
+          <w:rPr>
+            <w:lang w:val="en-US"/>
+          </w:rPr>
+          <w:t>Office</w:t>
+        </w:r>
+      </w:ins>
     </w:p>
     <w:p>
       <w:pPr>
@@ -3800,11 +3858,11 @@
       <w:pPr>
         <w:pStyle w:val="Heading2"/>
       </w:pPr>
-      <w:bookmarkStart w:id="14" w:name="_Toc191407273"/>
+      <w:bookmarkStart w:id="26" w:name="_Toc191407273"/>
       <w:r>
         <w:t>Análise de Sistemas</w:t>
       </w:r>
-      <w:bookmarkEnd w:id="14"/>
+      <w:bookmarkEnd w:id="26"/>
     </w:p>
     <w:p>
       <w:r>
@@ -3897,6 +3955,7 @@
         <w:rPr>
           <w:highlight w:val="magenta"/>
         </w:rPr>
+        <w:lastRenderedPageBreak/>
         <w:t>Levantamento de Requisitos — FURPS+</w:t>
       </w:r>
     </w:p>
@@ -3910,7 +3969,6 @@
         <w:rPr>
           <w:highlight w:val="magenta"/>
         </w:rPr>
-        <w:lastRenderedPageBreak/>
         <w:t>Documento onde se identificam requisitos funcionais, usabilidade, fiabilidade, desempenho, suporte e requisitos adicionais como segurança e histórico.</w:t>
       </w:r>
     </w:p>
@@ -4197,6 +4255,7 @@
         <w:rPr>
           <w:highlight w:val="yellow"/>
         </w:rPr>
+        <w:lastRenderedPageBreak/>
         <w:t xml:space="preserve">A </w:t>
       </w:r>
       <w:r>
@@ -4214,7 +4273,6 @@
     </w:p>
     <w:p>
       <w:r>
-        <w:lastRenderedPageBreak/>
         <w:t xml:space="preserve">Descrição do Processo de Trabalho: Detalhar o desenvolvimento do projeto, desde a conceção até </w:t>
       </w:r>
       <w:r>
@@ -4255,13 +4313,13 @@
       <w:pPr>
         <w:pStyle w:val="Heading2"/>
       </w:pPr>
-      <w:bookmarkStart w:id="15" w:name="_Toc180777108"/>
-      <w:bookmarkStart w:id="16" w:name="_Toc191407276"/>
+      <w:bookmarkStart w:id="27" w:name="_Toc180777108"/>
+      <w:bookmarkStart w:id="28" w:name="_Toc191407276"/>
       <w:r>
         <w:t>Resultados</w:t>
       </w:r>
-      <w:bookmarkEnd w:id="15"/>
-      <w:bookmarkEnd w:id="16"/>
+      <w:bookmarkEnd w:id="27"/>
+      <w:bookmarkEnd w:id="28"/>
     </w:p>
     <w:p>
       <w:r>
@@ -4437,6 +4495,7 @@
     <w:p/>
     <w:p>
       <w:r>
+        <w:lastRenderedPageBreak/>
         <w:t>Legendas</w:t>
       </w:r>
       <w:r>
@@ -4455,7 +4514,6 @@
         <w:rPr>
           <w:lang w:val="en-US"/>
         </w:rPr>
-        <w:lastRenderedPageBreak/>
         <w:t xml:space="preserve">Usar o </w:t>
       </w:r>
       <w:proofErr w:type="spellStart"/>
@@ -4504,7 +4562,7 @@
           <w:sz w:val="20"/>
         </w:rPr>
       </w:pPr>
-      <w:bookmarkStart w:id="17" w:name="_Ref50968478"/>
+      <w:bookmarkStart w:id="29" w:name="_Ref50968478"/>
       <w:r>
         <w:rPr>
           <w:noProof/>
@@ -4555,9 +4613,9 @@
           <w:rFonts w:eastAsiaTheme="majorEastAsia" w:cs="Arial"/>
         </w:rPr>
       </w:pPr>
-      <w:bookmarkStart w:id="18" w:name="_Toc378009146"/>
-      <w:bookmarkStart w:id="19" w:name="_Toc387307807"/>
-      <w:bookmarkEnd w:id="17"/>
+      <w:bookmarkStart w:id="30" w:name="_Toc378009146"/>
+      <w:bookmarkStart w:id="31" w:name="_Toc387307807"/>
+      <w:bookmarkEnd w:id="29"/>
       <w:r>
         <w:t xml:space="preserve">Figura </w:t>
       </w:r>
@@ -4617,18 +4675,18 @@
         </w:rPr>
         <w:t>egenda</w:t>
       </w:r>
-      <w:bookmarkEnd w:id="18"/>
-      <w:bookmarkEnd w:id="19"/>
+      <w:bookmarkEnd w:id="30"/>
+      <w:bookmarkEnd w:id="31"/>
     </w:p>
     <w:p>
       <w:pPr>
         <w:pStyle w:val="Heading2"/>
       </w:pPr>
-      <w:bookmarkStart w:id="20" w:name="_Toc191407270"/>
+      <w:bookmarkStart w:id="32" w:name="_Toc191407270"/>
       <w:r>
         <w:t>Subtítulo Exemplo</w:t>
       </w:r>
-      <w:bookmarkEnd w:id="20"/>
+      <w:bookmarkEnd w:id="32"/>
     </w:p>
     <w:p>
       <w:r>
@@ -4637,7 +4695,7 @@
     </w:p>
     <w:p/>
     <w:p>
-      <w:bookmarkStart w:id="21" w:name="_Toc188623356"/>
+      <w:bookmarkStart w:id="33" w:name="_Toc188623356"/>
       <w:r>
         <w:br w:type="page"/>
       </w:r>
@@ -4646,13 +4704,13 @@
       <w:pPr>
         <w:pStyle w:val="Heading1"/>
       </w:pPr>
-      <w:bookmarkStart w:id="22" w:name="_Toc191407277"/>
+      <w:bookmarkStart w:id="34" w:name="_Toc191407277"/>
       <w:r>
         <w:lastRenderedPageBreak/>
         <w:t>Conclusão</w:t>
       </w:r>
-      <w:bookmarkEnd w:id="21"/>
-      <w:bookmarkEnd w:id="22"/>
+      <w:bookmarkEnd w:id="33"/>
+      <w:bookmarkEnd w:id="34"/>
     </w:p>
     <w:p>
       <w:r>
@@ -4685,7 +4743,7 @@
       <w:pPr>
         <w:pStyle w:val="Heading2"/>
       </w:pPr>
-      <w:bookmarkStart w:id="23" w:name="_Toc191407278"/>
+      <w:bookmarkStart w:id="35" w:name="_Toc191407278"/>
       <w:r>
         <w:t>Limitações e Sugestões</w:t>
       </w:r>
@@ -4698,7 +4756,7 @@
       <w:r>
         <w:t>s</w:t>
       </w:r>
-      <w:bookmarkEnd w:id="23"/>
+      <w:bookmarkEnd w:id="35"/>
     </w:p>
     <w:p>
       <w:r>
@@ -4731,11 +4789,11 @@
       <w:pPr>
         <w:pStyle w:val="Heading2"/>
       </w:pPr>
-      <w:bookmarkStart w:id="24" w:name="_Toc191407279"/>
+      <w:bookmarkStart w:id="36" w:name="_Toc191407279"/>
       <w:r>
         <w:t>Considerações sobre a Inteligência Artificial no Contexto deste Projeto</w:t>
       </w:r>
-      <w:bookmarkEnd w:id="24"/>
+      <w:bookmarkEnd w:id="36"/>
     </w:p>
     <w:p>
       <w:r>
@@ -4774,18 +4832,18 @@
         </w:numPr>
         <w:ind w:left="360" w:hanging="360"/>
       </w:pPr>
-      <w:bookmarkStart w:id="25" w:name="_Toc188336001"/>
-      <w:bookmarkStart w:id="26" w:name="_Toc378009143"/>
-      <w:bookmarkStart w:id="27" w:name="_Toc188623357"/>
-      <w:bookmarkStart w:id="28" w:name="_Toc191407280"/>
+      <w:bookmarkStart w:id="37" w:name="_Toc188336001"/>
+      <w:bookmarkStart w:id="38" w:name="_Toc378009143"/>
+      <w:bookmarkStart w:id="39" w:name="_Toc188623357"/>
+      <w:bookmarkStart w:id="40" w:name="_Toc191407280"/>
       <w:r>
         <w:lastRenderedPageBreak/>
         <w:t>Referências</w:t>
       </w:r>
-      <w:bookmarkEnd w:id="25"/>
-      <w:bookmarkEnd w:id="26"/>
-      <w:bookmarkEnd w:id="27"/>
-      <w:bookmarkEnd w:id="28"/>
+      <w:bookmarkEnd w:id="37"/>
+      <w:bookmarkEnd w:id="38"/>
+      <w:bookmarkEnd w:id="39"/>
+      <w:bookmarkEnd w:id="40"/>
     </w:p>
     <w:p>
       <w:r>
@@ -4900,6 +4958,7 @@
         <w:t xml:space="preserve"> – </w:t>
       </w:r>
       <w:proofErr w:type="spellStart"/>
+      <w:proofErr w:type="gramStart"/>
       <w:r>
         <w:rPr>
           <w:lang w:val="en-US"/>
@@ -4907,6 +4966,7 @@
         <w:t>p.porto</w:t>
       </w:r>
       <w:proofErr w:type="spellEnd"/>
+      <w:proofErr w:type="gramEnd"/>
       <w:r>
         <w:rPr>
           <w:lang w:val="en-US"/>
@@ -20959,6 +21019,14 @@
     <w:abstractNumId w:val="12"/>
   </w:num>
 </w:numbering>
+</file>
+
+<file path=word/people.xml><?xml version="1.0" encoding="utf-8"?>
+<w15:people xmlns:wpc="http://schemas.microsoft.com/office/word/2010/wordprocessingCanvas" xmlns:cx="http://schemas.microsoft.com/office/drawing/2014/chartex" xmlns:cx1="http://schemas.microsoft.com/office/drawing/2015/9/8/chartex" xmlns:cx2="http://schemas.microsoft.com/office/drawing/2015/10/21/chartex" xmlns:cx3="http://schemas.microsoft.com/office/drawing/2016/5/9/chartex" xmlns:cx4="http://schemas.microsoft.com/office/drawing/2016/5/10/chartex" xmlns:cx5="http://schemas.microsoft.com/office/drawing/2016/5/11/chartex" xmlns:cx6="http://schemas.microsoft.com/office/drawing/2016/5/12/chartex" xmlns:cx7="http://schemas.microsoft.com/office/drawing/2016/5/13/chartex" xmlns:cx8="http://schemas.microsoft.com/office/drawing/2016/5/14/chartex" xmlns:mc="http://schemas.openxmlformats.org/markup-compatibility/2006" xmlns:aink="http://schemas.microsoft.com/office/drawing/2016/ink" xmlns:am3d="http://schemas.microsoft.com/office/drawing/2017/model3d" xmlns:o="urn:schemas-microsoft-com:office:office" xmlns:oel="http://schemas.microsoft.com/office/2019/extlst" xmlns:r="http://schemas.openxmlformats.org/officeDocument/2006/relationships" xmlns:m="http://schemas.openxmlformats.org/officeDocument/2006/math" xmlns:v="urn:schemas-microsoft-com:vml" xmlns:wp14="http://schemas.microsoft.com/office/word/2010/wordprocessingDrawing" xmlns:wp="http://schemas.openxmlformats.org/drawingml/2006/wordprocessingDrawing" xmlns:w10="urn:schemas-microsoft-com:office:word" xmlns:w="http://schemas.openxmlformats.org/wordprocessingml/2006/main" xmlns:w14="http://schemas.microsoft.com/office/word/2010/wordml" xmlns:w15="http://schemas.microsoft.com/office/word/2012/wordml" xmlns:w16cex="http://schemas.microsoft.com/office/word/2018/wordml/cex" xmlns:w16cid="http://schemas.microsoft.com/office/word/2016/wordml/cid" xmlns:w16="http://schemas.microsoft.com/office/word/2018/wordml" xmlns:w16du="http://schemas.microsoft.com/office/word/2023/wordml/word16du" xmlns:w16sdtdh="http://schemas.microsoft.com/office/word/2020/wordml/sdtdatahash" xmlns:w16sdtfl="http://schemas.microsoft.com/office/word/2024/wordml/sdtformatlock" xmlns:w16se="http://schemas.microsoft.com/office/word/2015/wordml/symex" xmlns:wpg="http://schemas.microsoft.com/office/word/2010/wordprocessingGroup" xmlns:wpi="http://schemas.microsoft.com/office/word/2010/wordprocessingInk" xmlns:wne="http://schemas.microsoft.com/office/word/2006/wordml" xmlns:wps="http://schemas.microsoft.com/office/word/2010/wordprocessingShape" mc:Ignorable="w14 w15 w16se w16cid w16 w16cex w16sdtdh w16sdtfl w16du wp14">
+  <w15:person w15:author="João Francisco Ventura">
+    <w15:presenceInfo w15:providerId="AD" w15:userId="S::jfventura@PARFOIS.com::2b823f3e-e005-46e5-b32e-2e12a8980972"/>
+  </w15:person>
+</w15:people>
 </file>
 
 <file path=word/styles.xml><?xml version="1.0" encoding="utf-8"?>
@@ -21566,6 +21634,7 @@
   <w:style w:type="character" w:default="1" w:styleId="DefaultParagraphFont">
     <w:name w:val="Default Paragraph Font"/>
     <w:uiPriority w:val="1"/>
+    <w:semiHidden/>
     <w:unhideWhenUsed/>
   </w:style>
   <w:style w:type="table" w:default="1" w:styleId="TableNormal">
@@ -22030,7 +22099,6 @@
     <w:next w:val="Normal"/>
     <w:autoRedefine/>
     <w:uiPriority w:val="39"/>
-    <w:semiHidden/>
     <w:unhideWhenUsed/>
     <w:rsid w:val="006A410B"/>
     <w:pPr>
@@ -22285,6 +22353,20 @@
     <w:rPr>
       <w:color w:val="96607D" w:themeColor="followedHyperlink"/>
       <w:u w:val="single"/>
+    </w:rPr>
+  </w:style>
+  <w:style w:type="paragraph" w:styleId="Revision">
+    <w:name w:val="Revision"/>
+    <w:hidden/>
+    <w:uiPriority w:val="99"/>
+    <w:semiHidden/>
+    <w:rsid w:val="00993F84"/>
+    <w:pPr>
+      <w:spacing w:after="0" w:line="240" w:lineRule="auto"/>
+    </w:pPr>
+    <w:rPr>
+      <w:rFonts w:ascii="Calibri" w:hAnsi="Calibri" w:cs="Arial"/>
+      <w:lang w:val="pt-PT"/>
     </w:rPr>
   </w:style>
 </w:styles>

</xml_diff>